<commit_message>
adding pieces of prelab1a
</commit_message>
<xml_diff>
--- a/Prelab1a/ECE 289 Lab1a.docx
+++ b/Prelab1a/ECE 289 Lab1a.docx
@@ -6,16 +6,183 @@
       <w:pPr>
         <w:jc w:val="center"/>
       </w:pPr>
-      <w:r>
-        <w:t>ECE 289 Lab1a</w:t>
-      </w:r>
-    </w:p>
-    <w:p>
       <w:bookmarkStart w:id="0" w:name="_GoBack"/>
       <w:bookmarkEnd w:id="0"/>
+      <w:r>
+        <w:t>ECE 289 Lab1a</w:t>
+      </w:r>
+    </w:p>
+    <w:p>
+      <w:r>
+        <w:t>Tau = 0.47503</w:t>
+      </w:r>
+    </w:p>
+    <w:p>
+      <w:proofErr w:type="spellStart"/>
+      <w:r>
+        <w:t>Kp</w:t>
+      </w:r>
+      <w:proofErr w:type="spellEnd"/>
+      <w:r>
+        <w:t xml:space="preserve"> = 20</w:t>
+      </w:r>
+    </w:p>
+    <w:p>
+      <w:proofErr w:type="spellStart"/>
+      <w:r>
+        <w:t>Kd</w:t>
+      </w:r>
+      <w:proofErr w:type="spellEnd"/>
+      <w:r>
+        <w:t xml:space="preserve"> = 10</w:t>
+      </w:r>
+    </w:p>
+    <w:p>
+      <w:r>
+        <w:t>F = 0.9</w:t>
+      </w:r>
+    </w:p>
+    <w:p>
+      <w:r>
+        <w:t>A = (1 – f)/T = 20</w:t>
+      </w:r>
+    </w:p>
+    <w:p>
+      <w:proofErr w:type="spellStart"/>
+      <w:r>
+        <w:t>Kdc</w:t>
+      </w:r>
+      <w:proofErr w:type="spellEnd"/>
+      <w:r>
+        <w:t xml:space="preserve"> = </w:t>
+      </w:r>
+      <w:r>
+        <w:t>0.2550935</w:t>
+      </w:r>
+    </w:p>
+    <w:p/>
+    <w:p>
+      <w:r>
+        <w:t>Step Response:</w:t>
+      </w:r>
+    </w:p>
+    <w:p>
+      <w:r>
+        <w:rPr>
+          <w:noProof/>
+        </w:rPr>
+        <w:drawing>
+          <wp:inline distT="0" distB="0" distL="0" distR="0" wp14:anchorId="015FD0FD" wp14:editId="1B3A598A">
+            <wp:extent cx="2564130" cy="1922275"/>
+            <wp:effectExtent l="0" t="0" r="7620" b="1905"/>
+            <wp:docPr id="1" name="Picture 1"/>
+            <wp:cNvGraphicFramePr>
+              <a:graphicFrameLocks xmlns:a="http://schemas.openxmlformats.org/drawingml/2006/main" noChangeAspect="1"/>
+            </wp:cNvGraphicFramePr>
+            <a:graphic xmlns:a="http://schemas.openxmlformats.org/drawingml/2006/main">
+              <a:graphicData uri="http://schemas.openxmlformats.org/drawingml/2006/picture">
+                <pic:pic xmlns:pic="http://schemas.openxmlformats.org/drawingml/2006/picture">
+                  <pic:nvPicPr>
+                    <pic:cNvPr id="0" name="Picture 1"/>
+                    <pic:cNvPicPr>
+                      <a:picLocks noChangeAspect="1" noChangeArrowheads="1"/>
+                    </pic:cNvPicPr>
+                  </pic:nvPicPr>
+                  <pic:blipFill>
+                    <a:blip r:embed="rId6" cstate="print">
+                      <a:extLst>
+                        <a:ext uri="{28A0092B-C50C-407E-A947-70E740481C1C}">
+                          <a14:useLocalDpi xmlns:a14="http://schemas.microsoft.com/office/drawing/2010/main" val="0"/>
+                        </a:ext>
+                      </a:extLst>
+                    </a:blip>
+                    <a:srcRect/>
+                    <a:stretch>
+                      <a:fillRect/>
+                    </a:stretch>
+                  </pic:blipFill>
+                  <pic:spPr bwMode="auto">
+                    <a:xfrm>
+                      <a:off x="0" y="0"/>
+                      <a:ext cx="2579468" cy="1933774"/>
+                    </a:xfrm>
+                    <a:prstGeom prst="rect">
+                      <a:avLst/>
+                    </a:prstGeom>
+                    <a:noFill/>
+                    <a:ln>
+                      <a:noFill/>
+                    </a:ln>
+                  </pic:spPr>
+                </pic:pic>
+              </a:graphicData>
+            </a:graphic>
+          </wp:inline>
+        </w:drawing>
+      </w:r>
+    </w:p>
+    <w:p>
+      <w:r>
+        <w:t>Forward Kinematics estimations:</w:t>
+      </w:r>
+    </w:p>
+    <w:p>
+      <w:r>
+        <w:rPr>
+          <w:noProof/>
+        </w:rPr>
+        <w:drawing>
+          <wp:inline distT="0" distB="0" distL="0" distR="0" wp14:anchorId="3E9911DD" wp14:editId="0FD9F230">
+            <wp:extent cx="3577590" cy="2229679"/>
+            <wp:effectExtent l="0" t="0" r="3810" b="0"/>
+            <wp:docPr id="2" name="Picture 2"/>
+            <wp:cNvGraphicFramePr>
+              <a:graphicFrameLocks xmlns:a="http://schemas.openxmlformats.org/drawingml/2006/main" noChangeAspect="1"/>
+            </wp:cNvGraphicFramePr>
+            <a:graphic xmlns:a="http://schemas.openxmlformats.org/drawingml/2006/main">
+              <a:graphicData uri="http://schemas.openxmlformats.org/drawingml/2006/picture">
+                <pic:pic xmlns:pic="http://schemas.openxmlformats.org/drawingml/2006/picture">
+                  <pic:nvPicPr>
+                    <pic:cNvPr id="0" name="Picture 2"/>
+                    <pic:cNvPicPr>
+                      <a:picLocks noChangeAspect="1" noChangeArrowheads="1"/>
+                    </pic:cNvPicPr>
+                  </pic:nvPicPr>
+                  <pic:blipFill>
+                    <a:blip r:embed="rId7" cstate="print">
+                      <a:extLst>
+                        <a:ext uri="{28A0092B-C50C-407E-A947-70E740481C1C}">
+                          <a14:useLocalDpi xmlns:a14="http://schemas.microsoft.com/office/drawing/2010/main" val="0"/>
+                        </a:ext>
+                      </a:extLst>
+                    </a:blip>
+                    <a:srcRect/>
+                    <a:stretch>
+                      <a:fillRect/>
+                    </a:stretch>
+                  </pic:blipFill>
+                  <pic:spPr bwMode="auto">
+                    <a:xfrm>
+                      <a:off x="0" y="0"/>
+                      <a:ext cx="3582139" cy="2232514"/>
+                    </a:xfrm>
+                    <a:prstGeom prst="rect">
+                      <a:avLst/>
+                    </a:prstGeom>
+                    <a:noFill/>
+                    <a:ln>
+                      <a:noFill/>
+                    </a:ln>
+                  </pic:spPr>
+                </pic:pic>
+              </a:graphicData>
+            </a:graphic>
+          </wp:inline>
+        </w:drawing>
+      </w:r>
     </w:p>
     <w:sectPr>
-      <w:headerReference w:type="default" r:id="rId6"/>
+      <w:headerReference w:type="default" r:id="rId8"/>
       <w:pgSz w:w="12240" w:h="15840"/>
       <w:pgMar w:top="1440" w:right="1440" w:bottom="1440" w:left="1440" w:header="720" w:footer="720" w:gutter="0"/>
       <w:cols w:space="720"/>
@@ -106,7 +273,7 @@
       </w:pPr>
     </w:pPrDefault>
   </w:docDefaults>
-  <w:latentStyles w:defLockedState="0" w:defUIPriority="99" w:defSemiHidden="0" w:defUnhideWhenUsed="0" w:defQFormat="0" w:count="375">
+  <w:latentStyles w:defLockedState="0" w:defUIPriority="99" w:defSemiHidden="0" w:defUnhideWhenUsed="0" w:defQFormat="0" w:count="377">
     <w:lsdException w:name="Normal" w:uiPriority="0" w:qFormat="1"/>
     <w:lsdException w:name="heading 1" w:uiPriority="9" w:qFormat="1"/>
     <w:lsdException w:name="heading 2" w:semiHidden="1" w:uiPriority="9" w:unhideWhenUsed="1" w:qFormat="1"/>
@@ -212,7 +379,6 @@
     <w:lsdException w:name="HTML Sample" w:semiHidden="1" w:unhideWhenUsed="1"/>
     <w:lsdException w:name="HTML Typewriter" w:semiHidden="1" w:unhideWhenUsed="1"/>
     <w:lsdException w:name="HTML Variable" w:semiHidden="1" w:unhideWhenUsed="1"/>
-    <w:lsdException w:name="Normal Table" w:semiHidden="1" w:unhideWhenUsed="1"/>
     <w:lsdException w:name="annotation subject" w:semiHidden="1" w:unhideWhenUsed="1"/>
     <w:lsdException w:name="No List" w:semiHidden="1" w:unhideWhenUsed="1"/>
     <w:lsdException w:name="Outline List 1" w:semiHidden="1" w:unhideWhenUsed="1"/>
@@ -258,11 +424,9 @@
     <w:lsdException w:name="Table Subtle 1" w:semiHidden="1" w:unhideWhenUsed="1"/>
     <w:lsdException w:name="Table Subtle 2" w:semiHidden="1" w:unhideWhenUsed="1"/>
     <w:lsdException w:name="Table Web 1" w:semiHidden="1" w:unhideWhenUsed="1"/>
-    <w:lsdException w:name="Table Web 2" w:semiHidden="1" w:unhideWhenUsed="1"/>
     <w:lsdException w:name="Table Web 3" w:semiHidden="1" w:unhideWhenUsed="1"/>
     <w:lsdException w:name="Balloon Text" w:semiHidden="1" w:unhideWhenUsed="1"/>
     <w:lsdException w:name="Table Grid" w:uiPriority="39"/>
-    <w:lsdException w:name="Table Theme" w:semiHidden="1" w:unhideWhenUsed="1"/>
     <w:lsdException w:name="Placeholder Text" w:semiHidden="1"/>
     <w:lsdException w:name="No Spacing" w:uiPriority="1" w:qFormat="1"/>
     <w:lsdException w:name="Light Shading" w:uiPriority="60"/>
@@ -482,6 +646,8 @@
     <w:lsdException w:name="Smart Hyperlink" w:semiHidden="1" w:unhideWhenUsed="1"/>
     <w:lsdException w:name="Hashtag" w:semiHidden="1" w:unhideWhenUsed="1"/>
     <w:lsdException w:name="Unresolved Mention" w:semiHidden="1" w:unhideWhenUsed="1"/>
+    <w:lsdException w:name="Smart Link" w:semiHidden="1" w:unhideWhenUsed="1"/>
+    <w:lsdException w:name="Smart Link Error" w:semiHidden="1" w:unhideWhenUsed="1"/>
   </w:latentStyles>
   <w:style w:type="paragraph" w:default="1" w:styleId="Normal">
     <w:name w:val="Normal"/>

</xml_diff>